<commit_message>
Added test case report
</commit_message>
<xml_diff>
--- a/Documentation/ADIT.docx
+++ b/Documentation/ADIT.docx
@@ -45,8 +45,6 @@
         </w:rPr>
         <w:t>ocument</w:t>
       </w:r>
-      <w:bookmarkStart w:id="0" w:name="_GoBack"/>
-      <w:bookmarkEnd w:id="0"/>
     </w:p>
     <w:p/>
     <w:p/>
@@ -193,6 +191,7 @@
           <w:b/>
         </w:rPr>
       </w:pPr>
+      <w:proofErr w:type="spellStart"/>
       <w:r>
         <w:rPr>
           <w:rFonts w:hint="eastAsia"/>
@@ -200,6 +199,7 @@
         </w:rPr>
         <w:t>손승표</w:t>
       </w:r>
+      <w:proofErr w:type="spellEnd"/>
       <w:r>
         <w:rPr>
           <w:b/>
@@ -213,6 +213,7 @@
         </w:rPr>
         <w:t xml:space="preserve"> </w:t>
       </w:r>
+      <w:proofErr w:type="spellStart"/>
       <w:r>
         <w:rPr>
           <w:rFonts w:hint="eastAsia"/>
@@ -222,6 +223,7 @@
         </w:rPr>
         <w:t>윤신영</w:t>
       </w:r>
+      <w:proofErr w:type="spellEnd"/>
       <w:r>
         <w:rPr>
           <w:b/>
@@ -356,6 +358,7 @@
         </w:rPr>
         <w:t xml:space="preserve"> diagram images at </w:t>
       </w:r>
+      <w:proofErr w:type="spellStart"/>
       <w:r>
         <w:rPr>
           <w:color w:val="FF0000"/>
@@ -363,6 +366,7 @@
         </w:rPr>
         <w:t>Github</w:t>
       </w:r>
+      <w:proofErr w:type="spellEnd"/>
       <w:r>
         <w:rPr>
           <w:color w:val="FF0000"/>
@@ -546,6 +550,7 @@
         <w:pStyle w:val="a4"/>
         <w:ind w:leftChars="0" w:left="1120"/>
       </w:pPr>
+      <w:proofErr w:type="gramStart"/>
       <w:r>
         <w:rPr>
           <w:rFonts w:hint="eastAsia"/>
@@ -559,7 +564,14 @@
         <w:rPr>
           <w:rFonts w:hint="eastAsia"/>
         </w:rPr>
-        <w:t>수진,</w:t>
+        <w:t>수진</w:t>
+      </w:r>
+      <w:proofErr w:type="gramEnd"/>
+      <w:r>
+        <w:rPr>
+          <w:rFonts w:hint="eastAsia"/>
+        </w:rPr>
+        <w:t>,</w:t>
       </w:r>
       <w:r>
         <w:t xml:space="preserve"> </w:t>
@@ -637,10 +649,26 @@
         <w:t>) to the index of string. For</w:t>
       </w:r>
       <w:r>
-        <w:t xml:space="preserve"> case 2, the string is stored in the panel which the string is in and the blank value(0) is stored in another panel.</w:t>
-      </w:r>
-      <w:r>
-        <w:t xml:space="preserve"> This is for computing the start and end indices of blocks. When the getter function is called, returned data is the arraylist that all elements of left panel are changed to negative integer and all </w:t>
+        <w:t xml:space="preserve"> case 2, the string is stored in the panel which the string is in and the blank </w:t>
+      </w:r>
+      <w:proofErr w:type="gramStart"/>
+      <w:r>
+        <w:t>value(</w:t>
+      </w:r>
+      <w:proofErr w:type="gramEnd"/>
+      <w:r>
+        <w:t>0) is stored in another panel.</w:t>
+      </w:r>
+      <w:r>
+        <w:t xml:space="preserve"> This is for computing the start and end indices of blocks. When the getter function is called, returned data is the </w:t>
+      </w:r>
+      <w:proofErr w:type="spellStart"/>
+      <w:r>
+        <w:t>arraylist</w:t>
+      </w:r>
+      <w:proofErr w:type="spellEnd"/>
+      <w:r>
+        <w:t xml:space="preserve"> that all elements of left panel are changed to negative integer and all </w:t>
       </w:r>
       <w:r>
         <w:t xml:space="preserve">elements </w:t>
@@ -664,7 +692,15 @@
         <w:t>after compar</w:t>
       </w:r>
       <w:r>
-        <w:t>ing in FileComparator class</w:t>
+        <w:t xml:space="preserve">ing in </w:t>
+      </w:r>
+      <w:proofErr w:type="spellStart"/>
+      <w:r>
+        <w:t>FileComparator</w:t>
+      </w:r>
+      <w:proofErr w:type="spellEnd"/>
+      <w:r>
+        <w:t xml:space="preserve"> class</w:t>
       </w:r>
       <w:r>
         <w:t>?]</w:t>
@@ -676,11 +712,24 @@
         <w:ind w:leftChars="0" w:left="1120"/>
       </w:pPr>
       <w:r>
-        <w:t>In FileComparator class, th</w:t>
-      </w:r>
-      <w:r>
-        <w:t>e difference of two panel is stored in each integer type arraylist</w:t>
-      </w:r>
+        <w:t xml:space="preserve">In </w:t>
+      </w:r>
+      <w:proofErr w:type="spellStart"/>
+      <w:r>
+        <w:t>FileComparator</w:t>
+      </w:r>
+      <w:proofErr w:type="spellEnd"/>
+      <w:r>
+        <w:t xml:space="preserve"> class, th</w:t>
+      </w:r>
+      <w:r>
+        <w:t xml:space="preserve">e difference of two panel is stored in each integer type </w:t>
+      </w:r>
+      <w:proofErr w:type="spellStart"/>
+      <w:r>
+        <w:t>arraylist</w:t>
+      </w:r>
+      <w:proofErr w:type="spellEnd"/>
       <w:r>
         <w:t xml:space="preserve"> a</w:t>
       </w:r>
@@ -688,13 +737,44 @@
         <w:t xml:space="preserve">nd the block, which store the block’s start and end index, is stored in </w:t>
       </w:r>
       <w:r>
-        <w:t>integer array type arraylist. When merge call getter functions by FileComparator object, all elements in left panel’s arraylist</w:t>
+        <w:t xml:space="preserve">integer array type </w:t>
+      </w:r>
+      <w:proofErr w:type="spellStart"/>
+      <w:r>
+        <w:t>arraylist</w:t>
+      </w:r>
+      <w:proofErr w:type="spellEnd"/>
+      <w:r>
+        <w:t xml:space="preserve">. When merge call getter functions by </w:t>
+      </w:r>
+      <w:proofErr w:type="spellStart"/>
+      <w:r>
+        <w:t>FileComparator</w:t>
+      </w:r>
+      <w:proofErr w:type="spellEnd"/>
+      <w:r>
+        <w:t xml:space="preserve"> object, all elements in left panel’s </w:t>
+      </w:r>
+      <w:proofErr w:type="spellStart"/>
+      <w:r>
+        <w:t>arraylist</w:t>
       </w:r>
       <w:r>
         <w:t>s</w:t>
       </w:r>
-      <w:r>
-        <w:t xml:space="preserve"> are changed to negative integer, and all in right panel’s are changed to positive integer.</w:t>
+      <w:proofErr w:type="spellEnd"/>
+      <w:r>
+        <w:t xml:space="preserve"> are changed to negative integer, and all in right </w:t>
+      </w:r>
+      <w:proofErr w:type="spellStart"/>
+      <w:proofErr w:type="gramStart"/>
+      <w:r>
+        <w:t>panel’s</w:t>
+      </w:r>
+      <w:proofErr w:type="spellEnd"/>
+      <w:proofErr w:type="gramEnd"/>
+      <w:r>
+        <w:t xml:space="preserve"> are changed to positive integer.</w:t>
       </w:r>
     </w:p>
     <w:p>
@@ -846,11 +926,40 @@
         <w:t>es</w:t>
       </w:r>
       <w:r>
-        <w:t xml:space="preserve"> as {MainView, PanelView, TextLineNumber, CompareTable, CompareTableRender</w:t>
+        <w:t xml:space="preserve"> as {</w:t>
+      </w:r>
+      <w:proofErr w:type="spellStart"/>
+      <w:r>
+        <w:t>MainView</w:t>
+      </w:r>
+      <w:proofErr w:type="spellEnd"/>
+      <w:r>
+        <w:t xml:space="preserve">, PanelView, </w:t>
+      </w:r>
+      <w:proofErr w:type="spellStart"/>
+      <w:r>
+        <w:t>TextLineNumber</w:t>
+      </w:r>
+      <w:proofErr w:type="spellEnd"/>
+      <w:r>
+        <w:t xml:space="preserve">, </w:t>
+      </w:r>
+      <w:proofErr w:type="spellStart"/>
+      <w:r>
+        <w:t>CompareTable</w:t>
+      </w:r>
+      <w:proofErr w:type="spellEnd"/>
+      <w:r>
+        <w:t xml:space="preserve">, </w:t>
+      </w:r>
+      <w:proofErr w:type="spellStart"/>
+      <w:r>
+        <w:t>CompareTableRender</w:t>
       </w:r>
       <w:r>
         <w:t>er</w:t>
       </w:r>
+      <w:proofErr w:type="spellEnd"/>
       <w:r>
         <w:t xml:space="preserve">}, </w:t>
       </w:r>
@@ -864,13 +973,45 @@
         <w:t>es</w:t>
       </w:r>
       <w:r>
-        <w:t xml:space="preserve"> as {Merge, TextEditorModel, FileComparator}, and </w:t>
+        <w:t xml:space="preserve"> as {Merge, </w:t>
+      </w:r>
+      <w:proofErr w:type="spellStart"/>
+      <w:r>
+        <w:t>TextEditorModel</w:t>
+      </w:r>
+      <w:proofErr w:type="spellEnd"/>
+      <w:r>
+        <w:t xml:space="preserve">, </w:t>
+      </w:r>
+      <w:proofErr w:type="spellStart"/>
+      <w:r>
+        <w:t>FileComparator</w:t>
+      </w:r>
+      <w:proofErr w:type="spellEnd"/>
+      <w:r>
+        <w:t xml:space="preserve">}, and </w:t>
       </w:r>
       <w:r>
         <w:t>‘controller’</w:t>
       </w:r>
       <w:r>
-        <w:t xml:space="preserve"> as {MergeController, TextEditorController}.</w:t>
+        <w:t xml:space="preserve"> as {</w:t>
+      </w:r>
+      <w:proofErr w:type="spellStart"/>
+      <w:r>
+        <w:t>MergeController</w:t>
+      </w:r>
+      <w:proofErr w:type="spellEnd"/>
+      <w:r>
+        <w:t xml:space="preserve">, </w:t>
+      </w:r>
+      <w:proofErr w:type="spellStart"/>
+      <w:r>
+        <w:t>TextEditorController</w:t>
+      </w:r>
+      <w:proofErr w:type="spellEnd"/>
+      <w:r>
+        <w:t>}.</w:t>
       </w:r>
     </w:p>
     <w:p>
@@ -1793,39 +1934,14 @@
     </w:p>
     <w:p>
       <w:pPr>
-        <w:pStyle w:val="a4"/>
-        <w:ind w:leftChars="0" w:left="760"/>
-      </w:pPr>
-    </w:p>
-    <w:p>
-      <w:pPr>
-        <w:pStyle w:val="a4"/>
-        <w:ind w:leftChars="0" w:left="760"/>
-      </w:pPr>
-    </w:p>
-    <w:p>
-      <w:pPr>
-        <w:pStyle w:val="a4"/>
-        <w:ind w:leftChars="0" w:left="760"/>
-      </w:pPr>
-    </w:p>
-    <w:p>
-      <w:pPr>
-        <w:pStyle w:val="a4"/>
-        <w:ind w:leftChars="0" w:left="760"/>
-      </w:pPr>
-    </w:p>
-    <w:p>
-      <w:pPr>
-        <w:pStyle w:val="a4"/>
-        <w:ind w:leftChars="0" w:left="760"/>
-      </w:pPr>
-    </w:p>
-    <w:p>
-      <w:pPr>
-        <w:pStyle w:val="a4"/>
-        <w:ind w:leftChars="0" w:left="760"/>
-      </w:pPr>
+        <w:widowControl/>
+        <w:wordWrap/>
+        <w:autoSpaceDE/>
+        <w:autoSpaceDN/>
+      </w:pPr>
+      <w:r>
+        <w:br w:type="page"/>
+      </w:r>
     </w:p>
     <w:p>
       <w:pPr>
@@ -1850,6 +1966,7 @@
           <w:sz w:val="28"/>
           <w:szCs w:val="28"/>
         </w:rPr>
+        <w:lastRenderedPageBreak/>
         <w:t>F</w:t>
       </w:r>
       <w:r>
@@ -1865,13 +1982,992 @@
     <w:p>
       <w:pPr>
         <w:pStyle w:val="a4"/>
+        <w:numPr>
+          <w:ilvl w:val="0"/>
+          <w:numId w:val="3"/>
+        </w:numPr>
+        <w:ind w:leftChars="0"/>
+      </w:pPr>
+      <w:proofErr w:type="spellStart"/>
+      <w:r>
+        <w:t>setUp</w:t>
+      </w:r>
+      <w:proofErr w:type="spellEnd"/>
+      <w:r>
+        <w:t xml:space="preserve"> – test case</w:t>
+      </w:r>
+      <w:r>
+        <w:rPr>
+          <w:rFonts w:hint="eastAsia"/>
+        </w:rPr>
+        <w:t>로 사용할 파일의 경로와 이름을 설정하고,</w:t>
+      </w:r>
+      <w:r>
+        <w:t xml:space="preserve"> </w:t>
+      </w:r>
+      <w:proofErr w:type="gramStart"/>
+      <w:r>
+        <w:rPr>
+          <w:rFonts w:hint="eastAsia"/>
+        </w:rPr>
+        <w:t>테스트 하고자</w:t>
+      </w:r>
+      <w:proofErr w:type="gramEnd"/>
+      <w:r>
+        <w:rPr>
+          <w:rFonts w:hint="eastAsia"/>
+        </w:rPr>
+        <w:t xml:space="preserve"> 하는 클래스의 객체를 만든다.</w:t>
+      </w:r>
+    </w:p>
+    <w:p>
+      <w:pPr>
+        <w:pStyle w:val="a4"/>
         <w:ind w:leftChars="0" w:left="760"/>
       </w:pPr>
+      <w:r>
+        <w:rPr>
+          <w:noProof/>
+        </w:rPr>
+        <w:drawing>
+          <wp:inline distT="0" distB="0" distL="0" distR="0" wp14:anchorId="7089D462" wp14:editId="38EF8358">
+            <wp:extent cx="3790950" cy="1514475"/>
+            <wp:effectExtent l="0" t="0" r="0" b="9525"/>
+            <wp:docPr id="11" name="그림 11"/>
+            <wp:cNvGraphicFramePr>
+              <a:graphicFrameLocks xmlns:a="http://schemas.openxmlformats.org/drawingml/2006/main" noChangeAspect="1"/>
+            </wp:cNvGraphicFramePr>
+            <a:graphic xmlns:a="http://schemas.openxmlformats.org/drawingml/2006/main">
+              <a:graphicData uri="http://schemas.openxmlformats.org/drawingml/2006/picture">
+                <pic:pic xmlns:pic="http://schemas.openxmlformats.org/drawingml/2006/picture">
+                  <pic:nvPicPr>
+                    <pic:cNvPr id="1" name=""/>
+                    <pic:cNvPicPr/>
+                  </pic:nvPicPr>
+                  <pic:blipFill>
+                    <a:blip r:embed="rId18"/>
+                    <a:stretch>
+                      <a:fillRect/>
+                    </a:stretch>
+                  </pic:blipFill>
+                  <pic:spPr>
+                    <a:xfrm>
+                      <a:off x="0" y="0"/>
+                      <a:ext cx="3790950" cy="1514475"/>
+                    </a:xfrm>
+                    <a:prstGeom prst="rect">
+                      <a:avLst/>
+                    </a:prstGeom>
+                  </pic:spPr>
+                </pic:pic>
+              </a:graphicData>
+            </a:graphic>
+          </wp:inline>
+        </w:drawing>
+      </w:r>
+    </w:p>
+    <w:p>
+      <w:pPr>
+        <w:pStyle w:val="a4"/>
+        <w:numPr>
+          <w:ilvl w:val="0"/>
+          <w:numId w:val="3"/>
+        </w:numPr>
+        <w:ind w:leftChars="0"/>
+        <w:rPr>
+          <w:rFonts w:hint="eastAsia"/>
+        </w:rPr>
+      </w:pPr>
+      <w:r>
+        <w:t>load()</w:t>
+      </w:r>
+      <w:r>
+        <w:rPr>
+          <w:rFonts w:hint="eastAsia"/>
+        </w:rPr>
+        <w:t xml:space="preserve"> 함수를 테스트한다.</w:t>
+      </w:r>
+      <w:r>
+        <w:t xml:space="preserve"> </w:t>
+      </w:r>
+      <w:r>
+        <w:rPr>
+          <w:rFonts w:hint="eastAsia"/>
+        </w:rPr>
+        <w:t xml:space="preserve">파일을 성공적으로 불러오면 </w:t>
+      </w:r>
+      <w:r>
+        <w:t>true</w:t>
+      </w:r>
+      <w:r>
+        <w:rPr>
+          <w:rFonts w:hint="eastAsia"/>
+        </w:rPr>
+        <w:t>를 반환하며,</w:t>
+      </w:r>
+      <w:r>
+        <w:t xml:space="preserve"> </w:t>
+      </w:r>
+      <w:r>
+        <w:rPr>
+          <w:rFonts w:hint="eastAsia"/>
+        </w:rPr>
+        <w:t>파일 이름,</w:t>
+      </w:r>
+      <w:r>
+        <w:t xml:space="preserve"> dirty flag, </w:t>
+      </w:r>
+      <w:r>
+        <w:rPr>
+          <w:rFonts w:hint="eastAsia"/>
+        </w:rPr>
+        <w:t>그리고 파일의 내용이 알맞게 설정됐는지 확인한다.</w:t>
+      </w:r>
     </w:p>
     <w:p>
       <w:pPr>
         <w:pStyle w:val="a4"/>
         <w:ind w:leftChars="0" w:left="760"/>
+      </w:pPr>
+      <w:r>
+        <w:rPr>
+          <w:noProof/>
+        </w:rPr>
+        <w:drawing>
+          <wp:inline distT="0" distB="0" distL="0" distR="0" wp14:anchorId="4C4CC152" wp14:editId="518DA96D">
+            <wp:extent cx="5114925" cy="2228850"/>
+            <wp:effectExtent l="0" t="0" r="9525" b="0"/>
+            <wp:docPr id="13" name="그림 13"/>
+            <wp:cNvGraphicFramePr>
+              <a:graphicFrameLocks xmlns:a="http://schemas.openxmlformats.org/drawingml/2006/main" noChangeAspect="1"/>
+            </wp:cNvGraphicFramePr>
+            <a:graphic xmlns:a="http://schemas.openxmlformats.org/drawingml/2006/main">
+              <a:graphicData uri="http://schemas.openxmlformats.org/drawingml/2006/picture">
+                <pic:pic xmlns:pic="http://schemas.openxmlformats.org/drawingml/2006/picture">
+                  <pic:nvPicPr>
+                    <pic:cNvPr id="1" name=""/>
+                    <pic:cNvPicPr/>
+                  </pic:nvPicPr>
+                  <pic:blipFill>
+                    <a:blip r:embed="rId19"/>
+                    <a:stretch>
+                      <a:fillRect/>
+                    </a:stretch>
+                  </pic:blipFill>
+                  <pic:spPr>
+                    <a:xfrm>
+                      <a:off x="0" y="0"/>
+                      <a:ext cx="5114925" cy="2228850"/>
+                    </a:xfrm>
+                    <a:prstGeom prst="rect">
+                      <a:avLst/>
+                    </a:prstGeom>
+                  </pic:spPr>
+                </pic:pic>
+              </a:graphicData>
+            </a:graphic>
+          </wp:inline>
+        </w:drawing>
+      </w:r>
+    </w:p>
+    <w:p>
+      <w:pPr>
+        <w:pStyle w:val="a4"/>
+        <w:numPr>
+          <w:ilvl w:val="0"/>
+          <w:numId w:val="3"/>
+        </w:numPr>
+        <w:ind w:leftChars="0"/>
+        <w:rPr>
+          <w:rFonts w:hint="eastAsia"/>
+        </w:rPr>
+      </w:pPr>
+      <w:r>
+        <w:rPr>
+          <w:rFonts w:hint="eastAsia"/>
+        </w:rPr>
+        <w:t>l</w:t>
+      </w:r>
+      <w:r>
+        <w:t xml:space="preserve">oad() 함수가 </w:t>
+      </w:r>
+      <w:r>
+        <w:rPr>
+          <w:rFonts w:hint="eastAsia"/>
+        </w:rPr>
+        <w:t>실패하는 경우를 테스트한다.</w:t>
+      </w:r>
+      <w:r>
+        <w:t xml:space="preserve"> </w:t>
+      </w:r>
+      <w:r>
+        <w:rPr>
+          <w:rFonts w:hint="eastAsia"/>
+        </w:rPr>
+        <w:t xml:space="preserve">존재하지 않는 파일을 불러오려고 하였을 때 </w:t>
+      </w:r>
+      <w:r>
+        <w:t>false</w:t>
+      </w:r>
+      <w:r>
+        <w:rPr>
+          <w:rFonts w:hint="eastAsia"/>
+        </w:rPr>
+        <w:t>를 반환하고,</w:t>
+      </w:r>
+      <w:r>
+        <w:t xml:space="preserve"> </w:t>
+      </w:r>
+      <w:r>
+        <w:rPr>
+          <w:rFonts w:hint="eastAsia"/>
+        </w:rPr>
+        <w:t xml:space="preserve">파일의 이름과 내용이 적절하게 </w:t>
+      </w:r>
+      <w:r>
+        <w:t>null</w:t>
+      </w:r>
+      <w:r>
+        <w:rPr>
+          <w:rFonts w:hint="eastAsia"/>
+        </w:rPr>
+        <w:t>로 설정됐는지 확인한다.</w:t>
+      </w:r>
+    </w:p>
+    <w:p>
+      <w:pPr>
+        <w:pStyle w:val="a4"/>
+        <w:ind w:leftChars="0" w:left="760"/>
+      </w:pPr>
+      <w:r>
+        <w:rPr>
+          <w:noProof/>
+        </w:rPr>
+        <w:drawing>
+          <wp:inline distT="0" distB="0" distL="0" distR="0" wp14:anchorId="704AF47A" wp14:editId="5DCFC0D4">
+            <wp:extent cx="5076825" cy="2533650"/>
+            <wp:effectExtent l="0" t="0" r="9525" b="0"/>
+            <wp:docPr id="14" name="그림 14"/>
+            <wp:cNvGraphicFramePr>
+              <a:graphicFrameLocks xmlns:a="http://schemas.openxmlformats.org/drawingml/2006/main" noChangeAspect="1"/>
+            </wp:cNvGraphicFramePr>
+            <a:graphic xmlns:a="http://schemas.openxmlformats.org/drawingml/2006/main">
+              <a:graphicData uri="http://schemas.openxmlformats.org/drawingml/2006/picture">
+                <pic:pic xmlns:pic="http://schemas.openxmlformats.org/drawingml/2006/picture">
+                  <pic:nvPicPr>
+                    <pic:cNvPr id="1" name=""/>
+                    <pic:cNvPicPr/>
+                  </pic:nvPicPr>
+                  <pic:blipFill>
+                    <a:blip r:embed="rId20"/>
+                    <a:stretch>
+                      <a:fillRect/>
+                    </a:stretch>
+                  </pic:blipFill>
+                  <pic:spPr>
+                    <a:xfrm>
+                      <a:off x="0" y="0"/>
+                      <a:ext cx="5076825" cy="2533650"/>
+                    </a:xfrm>
+                    <a:prstGeom prst="rect">
+                      <a:avLst/>
+                    </a:prstGeom>
+                  </pic:spPr>
+                </pic:pic>
+              </a:graphicData>
+            </a:graphic>
+          </wp:inline>
+        </w:drawing>
+      </w:r>
+    </w:p>
+    <w:p>
+      <w:pPr>
+        <w:pStyle w:val="a4"/>
+        <w:numPr>
+          <w:ilvl w:val="0"/>
+          <w:numId w:val="3"/>
+        </w:numPr>
+        <w:ind w:leftChars="0"/>
+      </w:pPr>
+      <w:r>
+        <w:lastRenderedPageBreak/>
+        <w:t xml:space="preserve">save() </w:t>
+      </w:r>
+      <w:r>
+        <w:rPr>
+          <w:rFonts w:hint="eastAsia"/>
+        </w:rPr>
+        <w:t>함수를 테스트한다.</w:t>
+      </w:r>
+      <w:r>
+        <w:t xml:space="preserve"> </w:t>
+      </w:r>
+      <w:r>
+        <w:rPr>
+          <w:rFonts w:hint="eastAsia"/>
+        </w:rPr>
+        <w:t>파일이 열려 있지 않은 경우에는</w:t>
+      </w:r>
+      <w:r>
+        <w:t xml:space="preserve"> </w:t>
+      </w:r>
+      <w:r>
+        <w:rPr>
+          <w:rFonts w:hint="eastAsia"/>
+        </w:rPr>
+        <w:t>f</w:t>
+      </w:r>
+      <w:r>
+        <w:t>alse</w:t>
+      </w:r>
+      <w:r>
+        <w:rPr>
+          <w:rFonts w:hint="eastAsia"/>
+        </w:rPr>
+        <w:t>를 리턴하고,</w:t>
+      </w:r>
+      <w:r>
+        <w:t xml:space="preserve"> </w:t>
+      </w:r>
+      <w:r>
+        <w:rPr>
+          <w:rFonts w:hint="eastAsia"/>
+        </w:rPr>
+        <w:t>그렇지 않으면 저장하고 t</w:t>
+      </w:r>
+      <w:r>
+        <w:t>rue</w:t>
+      </w:r>
+      <w:r>
+        <w:rPr>
+          <w:rFonts w:hint="eastAsia"/>
+        </w:rPr>
+        <w:t xml:space="preserve">를 </w:t>
+      </w:r>
+      <w:proofErr w:type="spellStart"/>
+      <w:r>
+        <w:rPr>
+          <w:rFonts w:hint="eastAsia"/>
+        </w:rPr>
+        <w:t>리턴한다</w:t>
+      </w:r>
+      <w:proofErr w:type="spellEnd"/>
+      <w:r>
+        <w:rPr>
+          <w:rFonts w:hint="eastAsia"/>
+        </w:rPr>
+        <w:t>.</w:t>
+      </w:r>
+      <w:r>
+        <w:t xml:space="preserve"> </w:t>
+      </w:r>
+      <w:proofErr w:type="spellStart"/>
+      <w:r>
+        <w:t>fileContentBuffer</w:t>
+      </w:r>
+      <w:proofErr w:type="spellEnd"/>
+      <w:r>
+        <w:rPr>
+          <w:rFonts w:hint="eastAsia"/>
+        </w:rPr>
+        <w:t>가 잘 설정</w:t>
+      </w:r>
+      <w:r>
+        <w:t>되었는지</w:t>
+      </w:r>
+      <w:r>
+        <w:rPr>
+          <w:rFonts w:hint="eastAsia"/>
+        </w:rPr>
+        <w:t xml:space="preserve"> 확인한다.</w:t>
+      </w:r>
+    </w:p>
+    <w:p>
+      <w:pPr>
+        <w:pStyle w:val="a4"/>
+        <w:ind w:leftChars="0" w:left="760"/>
+      </w:pPr>
+      <w:r>
+        <w:rPr>
+          <w:noProof/>
+        </w:rPr>
+        <w:drawing>
+          <wp:inline distT="0" distB="0" distL="0" distR="0" wp14:anchorId="799E4300" wp14:editId="6591C3F8">
+            <wp:extent cx="5105400" cy="1800225"/>
+            <wp:effectExtent l="0" t="0" r="0" b="9525"/>
+            <wp:docPr id="15" name="그림 15"/>
+            <wp:cNvGraphicFramePr>
+              <a:graphicFrameLocks xmlns:a="http://schemas.openxmlformats.org/drawingml/2006/main" noChangeAspect="1"/>
+            </wp:cNvGraphicFramePr>
+            <a:graphic xmlns:a="http://schemas.openxmlformats.org/drawingml/2006/main">
+              <a:graphicData uri="http://schemas.openxmlformats.org/drawingml/2006/picture">
+                <pic:pic xmlns:pic="http://schemas.openxmlformats.org/drawingml/2006/picture">
+                  <pic:nvPicPr>
+                    <pic:cNvPr id="1" name=""/>
+                    <pic:cNvPicPr/>
+                  </pic:nvPicPr>
+                  <pic:blipFill>
+                    <a:blip r:embed="rId21"/>
+                    <a:stretch>
+                      <a:fillRect/>
+                    </a:stretch>
+                  </pic:blipFill>
+                  <pic:spPr>
+                    <a:xfrm>
+                      <a:off x="0" y="0"/>
+                      <a:ext cx="5105400" cy="1800225"/>
+                    </a:xfrm>
+                    <a:prstGeom prst="rect">
+                      <a:avLst/>
+                    </a:prstGeom>
+                  </pic:spPr>
+                </pic:pic>
+              </a:graphicData>
+            </a:graphic>
+          </wp:inline>
+        </w:drawing>
+      </w:r>
+    </w:p>
+    <w:p>
+      <w:pPr>
+        <w:pStyle w:val="a4"/>
+        <w:numPr>
+          <w:ilvl w:val="0"/>
+          <w:numId w:val="3"/>
+        </w:numPr>
+        <w:ind w:leftChars="0"/>
+        <w:rPr>
+          <w:rFonts w:hint="eastAsia"/>
+        </w:rPr>
+      </w:pPr>
+      <w:proofErr w:type="spellStart"/>
+      <w:r>
+        <w:t>saveAs</w:t>
+      </w:r>
+      <w:proofErr w:type="spellEnd"/>
+      <w:r>
+        <w:t xml:space="preserve">() </w:t>
+      </w:r>
+      <w:r>
+        <w:rPr>
+          <w:rFonts w:hint="eastAsia"/>
+        </w:rPr>
+        <w:t>함수를 테스트한다.</w:t>
+      </w:r>
+      <w:r>
+        <w:t xml:space="preserve"> Save()</w:t>
+      </w:r>
+      <w:r>
+        <w:rPr>
+          <w:rFonts w:hint="eastAsia"/>
+        </w:rPr>
+        <w:t>함수와 같은 방식으로 테스트하며,</w:t>
+      </w:r>
+      <w:r>
+        <w:t xml:space="preserve"> </w:t>
+      </w:r>
+      <w:r>
+        <w:rPr>
+          <w:rFonts w:hint="eastAsia"/>
+        </w:rPr>
+        <w:t>저장 시 파일 확장자를 입력하지 않은 경우 열려 있던 파일의 확장자를 자동으로 붙여 주는지 확인한다.</w:t>
+      </w:r>
+      <w:r>
+        <w:t xml:space="preserve"> </w:t>
+      </w:r>
+    </w:p>
+    <w:p>
+      <w:pPr>
+        <w:pStyle w:val="a4"/>
+        <w:ind w:leftChars="0" w:left="760"/>
+      </w:pPr>
+      <w:r>
+        <w:rPr>
+          <w:noProof/>
+        </w:rPr>
+        <w:drawing>
+          <wp:inline distT="0" distB="0" distL="0" distR="0" wp14:anchorId="7AA1D053" wp14:editId="5980D54E">
+            <wp:extent cx="5143500" cy="3209925"/>
+            <wp:effectExtent l="0" t="0" r="0" b="9525"/>
+            <wp:docPr id="16" name="그림 16"/>
+            <wp:cNvGraphicFramePr>
+              <a:graphicFrameLocks xmlns:a="http://schemas.openxmlformats.org/drawingml/2006/main" noChangeAspect="1"/>
+            </wp:cNvGraphicFramePr>
+            <a:graphic xmlns:a="http://schemas.openxmlformats.org/drawingml/2006/main">
+              <a:graphicData uri="http://schemas.openxmlformats.org/drawingml/2006/picture">
+                <pic:pic xmlns:pic="http://schemas.openxmlformats.org/drawingml/2006/picture">
+                  <pic:nvPicPr>
+                    <pic:cNvPr id="1" name=""/>
+                    <pic:cNvPicPr/>
+                  </pic:nvPicPr>
+                  <pic:blipFill>
+                    <a:blip r:embed="rId22"/>
+                    <a:stretch>
+                      <a:fillRect/>
+                    </a:stretch>
+                  </pic:blipFill>
+                  <pic:spPr>
+                    <a:xfrm>
+                      <a:off x="0" y="0"/>
+                      <a:ext cx="5143500" cy="3209925"/>
+                    </a:xfrm>
+                    <a:prstGeom prst="rect">
+                      <a:avLst/>
+                    </a:prstGeom>
+                  </pic:spPr>
+                </pic:pic>
+              </a:graphicData>
+            </a:graphic>
+          </wp:inline>
+        </w:drawing>
+      </w:r>
+    </w:p>
+    <w:p>
+      <w:pPr>
+        <w:pStyle w:val="a4"/>
+        <w:numPr>
+          <w:ilvl w:val="0"/>
+          <w:numId w:val="3"/>
+        </w:numPr>
+        <w:ind w:leftChars="0"/>
+      </w:pPr>
+      <w:proofErr w:type="spellStart"/>
+      <w:r>
+        <w:rPr>
+          <w:rFonts w:hint="eastAsia"/>
+        </w:rPr>
+        <w:t>r</w:t>
+      </w:r>
+      <w:r>
+        <w:t>esetToOriginal</w:t>
+      </w:r>
+      <w:proofErr w:type="spellEnd"/>
+      <w:r>
+        <w:t xml:space="preserve">() </w:t>
+      </w:r>
+      <w:r>
+        <w:rPr>
+          <w:rFonts w:hint="eastAsia"/>
+        </w:rPr>
+        <w:t>함수를 테스트한다.</w:t>
+      </w:r>
+      <w:r>
+        <w:t xml:space="preserve"> </w:t>
+      </w:r>
+      <w:r>
+        <w:rPr>
+          <w:rFonts w:hint="eastAsia"/>
+        </w:rPr>
+        <w:t xml:space="preserve">함수가 호출되었을 때 </w:t>
+      </w:r>
+      <w:proofErr w:type="spellStart"/>
+      <w:r>
+        <w:t>fileContentBuffer</w:t>
+      </w:r>
+      <w:proofErr w:type="spellEnd"/>
+      <w:r>
+        <w:rPr>
+          <w:rFonts w:hint="eastAsia"/>
+        </w:rPr>
+        <w:t xml:space="preserve">가 </w:t>
+      </w:r>
+      <w:proofErr w:type="spellStart"/>
+      <w:r>
+        <w:t>originalFileConten</w:t>
+      </w:r>
+      <w:proofErr w:type="spellEnd"/>
+      <w:r>
+        <w:rPr>
+          <w:rFonts w:hint="eastAsia"/>
+        </w:rPr>
+        <w:t xml:space="preserve">로 </w:t>
+      </w:r>
+      <w:r>
+        <w:t xml:space="preserve">set </w:t>
+      </w:r>
+      <w:r>
+        <w:rPr>
+          <w:rFonts w:hint="eastAsia"/>
+        </w:rPr>
+        <w:t>되었는지 확인한다.</w:t>
+      </w:r>
+    </w:p>
+    <w:p>
+      <w:pPr>
+        <w:pStyle w:val="a4"/>
+        <w:ind w:leftChars="0" w:left="760"/>
+      </w:pPr>
+      <w:r>
+        <w:rPr>
+          <w:noProof/>
+        </w:rPr>
+        <w:drawing>
+          <wp:inline distT="0" distB="0" distL="0" distR="0" wp14:anchorId="46586AA1" wp14:editId="48FF7D3A">
+            <wp:extent cx="5086350" cy="1247775"/>
+            <wp:effectExtent l="0" t="0" r="0" b="9525"/>
+            <wp:docPr id="18" name="그림 18"/>
+            <wp:cNvGraphicFramePr>
+              <a:graphicFrameLocks xmlns:a="http://schemas.openxmlformats.org/drawingml/2006/main" noChangeAspect="1"/>
+            </wp:cNvGraphicFramePr>
+            <a:graphic xmlns:a="http://schemas.openxmlformats.org/drawingml/2006/main">
+              <a:graphicData uri="http://schemas.openxmlformats.org/drawingml/2006/picture">
+                <pic:pic xmlns:pic="http://schemas.openxmlformats.org/drawingml/2006/picture">
+                  <pic:nvPicPr>
+                    <pic:cNvPr id="1" name=""/>
+                    <pic:cNvPicPr/>
+                  </pic:nvPicPr>
+                  <pic:blipFill>
+                    <a:blip r:embed="rId23"/>
+                    <a:stretch>
+                      <a:fillRect/>
+                    </a:stretch>
+                  </pic:blipFill>
+                  <pic:spPr>
+                    <a:xfrm>
+                      <a:off x="0" y="0"/>
+                      <a:ext cx="5086350" cy="1247775"/>
+                    </a:xfrm>
+                    <a:prstGeom prst="rect">
+                      <a:avLst/>
+                    </a:prstGeom>
+                  </pic:spPr>
+                </pic:pic>
+              </a:graphicData>
+            </a:graphic>
+          </wp:inline>
+        </w:drawing>
+      </w:r>
+    </w:p>
+    <w:p>
+      <w:pPr>
+        <w:pStyle w:val="a4"/>
+        <w:numPr>
+          <w:ilvl w:val="0"/>
+          <w:numId w:val="3"/>
+        </w:numPr>
+        <w:ind w:leftChars="0"/>
+      </w:pPr>
+      <w:proofErr w:type="spellStart"/>
+      <w:r>
+        <w:rPr>
+          <w:rFonts w:hint="eastAsia"/>
+        </w:rPr>
+        <w:lastRenderedPageBreak/>
+        <w:t>c</w:t>
+      </w:r>
+      <w:r>
+        <w:t>loseFile</w:t>
+      </w:r>
+      <w:proofErr w:type="spellEnd"/>
+      <w:r>
+        <w:t xml:space="preserve">() </w:t>
+      </w:r>
+      <w:r>
+        <w:rPr>
+          <w:rFonts w:hint="eastAsia"/>
+        </w:rPr>
+        <w:t>함수를 테스트한다.</w:t>
+      </w:r>
+      <w:r>
+        <w:t xml:space="preserve"> </w:t>
+      </w:r>
+      <w:r>
+        <w:rPr>
+          <w:rFonts w:hint="eastAsia"/>
+        </w:rPr>
+        <w:t xml:space="preserve">파일이 닫혔을 때 모드가 제대로 </w:t>
+      </w:r>
+      <w:proofErr w:type="gramStart"/>
+      <w:r>
+        <w:rPr>
+          <w:rFonts w:hint="eastAsia"/>
+        </w:rPr>
+        <w:t>설정 되었는</w:t>
+      </w:r>
+      <w:proofErr w:type="gramEnd"/>
+      <w:r>
+        <w:rPr>
+          <w:rFonts w:hint="eastAsia"/>
+        </w:rPr>
+        <w:t xml:space="preserve"> 지 확인하고,</w:t>
+      </w:r>
+      <w:r>
+        <w:t xml:space="preserve"> </w:t>
+      </w:r>
+      <w:r>
+        <w:rPr>
+          <w:rFonts w:hint="eastAsia"/>
+        </w:rPr>
+        <w:t xml:space="preserve">나머지 </w:t>
+      </w:r>
+      <w:r>
+        <w:rPr>
+          <w:rFonts w:hint="eastAsia"/>
+        </w:rPr>
+        <w:t xml:space="preserve">필드들이 </w:t>
+      </w:r>
+      <w:r>
+        <w:t>null</w:t>
+      </w:r>
+      <w:r>
+        <w:rPr>
+          <w:rFonts w:hint="eastAsia"/>
+        </w:rPr>
+        <w:t>로 지정되었는지 확인한다.</w:t>
+      </w:r>
+    </w:p>
+    <w:p>
+      <w:pPr>
+        <w:pStyle w:val="a4"/>
+        <w:ind w:leftChars="0" w:left="760"/>
+      </w:pPr>
+      <w:r>
+        <w:rPr>
+          <w:noProof/>
+        </w:rPr>
+        <w:drawing>
+          <wp:inline distT="0" distB="0" distL="0" distR="0" wp14:anchorId="257213DA" wp14:editId="28B33A95">
+            <wp:extent cx="3781425" cy="2228850"/>
+            <wp:effectExtent l="0" t="0" r="9525" b="0"/>
+            <wp:docPr id="17" name="그림 17"/>
+            <wp:cNvGraphicFramePr>
+              <a:graphicFrameLocks xmlns:a="http://schemas.openxmlformats.org/drawingml/2006/main" noChangeAspect="1"/>
+            </wp:cNvGraphicFramePr>
+            <a:graphic xmlns:a="http://schemas.openxmlformats.org/drawingml/2006/main">
+              <a:graphicData uri="http://schemas.openxmlformats.org/drawingml/2006/picture">
+                <pic:pic xmlns:pic="http://schemas.openxmlformats.org/drawingml/2006/picture">
+                  <pic:nvPicPr>
+                    <pic:cNvPr id="1" name=""/>
+                    <pic:cNvPicPr/>
+                  </pic:nvPicPr>
+                  <pic:blipFill>
+                    <a:blip r:embed="rId24"/>
+                    <a:stretch>
+                      <a:fillRect/>
+                    </a:stretch>
+                  </pic:blipFill>
+                  <pic:spPr>
+                    <a:xfrm>
+                      <a:off x="0" y="0"/>
+                      <a:ext cx="3781425" cy="2228850"/>
+                    </a:xfrm>
+                    <a:prstGeom prst="rect">
+                      <a:avLst/>
+                    </a:prstGeom>
+                  </pic:spPr>
+                </pic:pic>
+              </a:graphicData>
+            </a:graphic>
+          </wp:inline>
+        </w:drawing>
+      </w:r>
+    </w:p>
+    <w:p>
+      <w:pPr>
+        <w:pStyle w:val="a4"/>
+        <w:numPr>
+          <w:ilvl w:val="0"/>
+          <w:numId w:val="3"/>
+        </w:numPr>
+        <w:ind w:leftChars="0"/>
+      </w:pPr>
+      <w:proofErr w:type="spellStart"/>
+      <w:r>
+        <w:rPr>
+          <w:rFonts w:hint="eastAsia"/>
+        </w:rPr>
+        <w:t>g</w:t>
+      </w:r>
+      <w:r>
+        <w:t>etFilePath</w:t>
+      </w:r>
+      <w:proofErr w:type="spellEnd"/>
+      <w:r>
+        <w:t xml:space="preserve">() </w:t>
+      </w:r>
+      <w:r>
+        <w:rPr>
+          <w:rFonts w:hint="eastAsia"/>
+        </w:rPr>
+        <w:t>함수를 확인한다.</w:t>
+      </w:r>
+      <w:r>
+        <w:t xml:space="preserve"> </w:t>
+      </w:r>
+      <w:r>
+        <w:rPr>
+          <w:rFonts w:hint="eastAsia"/>
+        </w:rPr>
+        <w:t xml:space="preserve">파일이 없을 때 </w:t>
+      </w:r>
+      <w:r>
+        <w:t>null</w:t>
+      </w:r>
+      <w:r>
+        <w:rPr>
+          <w:rFonts w:hint="eastAsia"/>
+        </w:rPr>
+        <w:t>을 반환하지 않는지 테스트한다.</w:t>
+      </w:r>
+      <w:bookmarkStart w:id="0" w:name="_GoBack"/>
+      <w:bookmarkEnd w:id="0"/>
+      <w:r>
+        <w:rPr>
+          <w:rFonts w:hint="eastAsia"/>
+        </w:rPr>
+        <w:t>.</w:t>
+      </w:r>
+    </w:p>
+    <w:p>
+      <w:pPr>
+        <w:pStyle w:val="a4"/>
+        <w:ind w:leftChars="0" w:left="760"/>
+      </w:pPr>
+      <w:r>
+        <w:rPr>
+          <w:noProof/>
+        </w:rPr>
+        <w:drawing>
+          <wp:inline distT="0" distB="0" distL="0" distR="0" wp14:anchorId="01AA9281" wp14:editId="33041A21">
+            <wp:extent cx="4752975" cy="1362075"/>
+            <wp:effectExtent l="0" t="0" r="9525" b="9525"/>
+            <wp:docPr id="19" name="그림 19"/>
+            <wp:cNvGraphicFramePr>
+              <a:graphicFrameLocks xmlns:a="http://schemas.openxmlformats.org/drawingml/2006/main" noChangeAspect="1"/>
+            </wp:cNvGraphicFramePr>
+            <a:graphic xmlns:a="http://schemas.openxmlformats.org/drawingml/2006/main">
+              <a:graphicData uri="http://schemas.openxmlformats.org/drawingml/2006/picture">
+                <pic:pic xmlns:pic="http://schemas.openxmlformats.org/drawingml/2006/picture">
+                  <pic:nvPicPr>
+                    <pic:cNvPr id="1" name=""/>
+                    <pic:cNvPicPr/>
+                  </pic:nvPicPr>
+                  <pic:blipFill>
+                    <a:blip r:embed="rId25"/>
+                    <a:stretch>
+                      <a:fillRect/>
+                    </a:stretch>
+                  </pic:blipFill>
+                  <pic:spPr>
+                    <a:xfrm>
+                      <a:off x="0" y="0"/>
+                      <a:ext cx="4752975" cy="1362075"/>
+                    </a:xfrm>
+                    <a:prstGeom prst="rect">
+                      <a:avLst/>
+                    </a:prstGeom>
+                  </pic:spPr>
+                </pic:pic>
+              </a:graphicData>
+            </a:graphic>
+          </wp:inline>
+        </w:drawing>
+      </w:r>
+    </w:p>
+    <w:p>
+      <w:pPr>
+        <w:pStyle w:val="a4"/>
+        <w:numPr>
+          <w:ilvl w:val="0"/>
+          <w:numId w:val="3"/>
+        </w:numPr>
+        <w:ind w:leftChars="0"/>
+        <w:rPr>
+          <w:rFonts w:hint="eastAsia"/>
+        </w:rPr>
+      </w:pPr>
+      <w:proofErr w:type="spellStart"/>
+      <w:r>
+        <w:rPr>
+          <w:rFonts w:hint="eastAsia"/>
+        </w:rPr>
+        <w:t>g</w:t>
+      </w:r>
+      <w:r>
+        <w:t>etFileName</w:t>
+      </w:r>
+      <w:proofErr w:type="spellEnd"/>
+      <w:r>
+        <w:t xml:space="preserve">() </w:t>
+      </w:r>
+      <w:r>
+        <w:rPr>
+          <w:rFonts w:hint="eastAsia"/>
+        </w:rPr>
+        <w:t>함수를 확인한다.</w:t>
+      </w:r>
+      <w:r>
+        <w:t xml:space="preserve"> </w:t>
+      </w:r>
+      <w:r>
+        <w:rPr>
+          <w:rFonts w:hint="eastAsia"/>
+        </w:rPr>
+        <w:t xml:space="preserve">파일이 없을 때 </w:t>
+      </w:r>
+      <w:r>
+        <w:t>null</w:t>
+      </w:r>
+      <w:r>
+        <w:rPr>
+          <w:rFonts w:hint="eastAsia"/>
+        </w:rPr>
+        <w:t>을 반환하지 않는지 테스트한다.</w:t>
+      </w:r>
+    </w:p>
+    <w:p>
+      <w:pPr>
+        <w:pStyle w:val="a4"/>
+        <w:ind w:leftChars="0" w:left="760"/>
+      </w:pPr>
+      <w:r>
+        <w:rPr>
+          <w:noProof/>
+        </w:rPr>
+        <w:drawing>
+          <wp:inline distT="0" distB="0" distL="0" distR="0" wp14:anchorId="6D9ACBDA" wp14:editId="0953020B">
+            <wp:extent cx="4772025" cy="1352550"/>
+            <wp:effectExtent l="0" t="0" r="9525" b="0"/>
+            <wp:docPr id="20" name="그림 20"/>
+            <wp:cNvGraphicFramePr>
+              <a:graphicFrameLocks xmlns:a="http://schemas.openxmlformats.org/drawingml/2006/main" noChangeAspect="1"/>
+            </wp:cNvGraphicFramePr>
+            <a:graphic xmlns:a="http://schemas.openxmlformats.org/drawingml/2006/main">
+              <a:graphicData uri="http://schemas.openxmlformats.org/drawingml/2006/picture">
+                <pic:pic xmlns:pic="http://schemas.openxmlformats.org/drawingml/2006/picture">
+                  <pic:nvPicPr>
+                    <pic:cNvPr id="1" name=""/>
+                    <pic:cNvPicPr/>
+                  </pic:nvPicPr>
+                  <pic:blipFill>
+                    <a:blip r:embed="rId26"/>
+                    <a:stretch>
+                      <a:fillRect/>
+                    </a:stretch>
+                  </pic:blipFill>
+                  <pic:spPr>
+                    <a:xfrm>
+                      <a:off x="0" y="0"/>
+                      <a:ext cx="4772025" cy="1352550"/>
+                    </a:xfrm>
+                    <a:prstGeom prst="rect">
+                      <a:avLst/>
+                    </a:prstGeom>
+                  </pic:spPr>
+                </pic:pic>
+              </a:graphicData>
+            </a:graphic>
+          </wp:inline>
+        </w:drawing>
+      </w:r>
+    </w:p>
+    <w:p>
+      <w:pPr>
+        <w:pStyle w:val="a4"/>
+        <w:ind w:leftChars="0" w:left="760"/>
+        <w:rPr>
+          <w:rFonts w:hint="eastAsia"/>
+        </w:rPr>
       </w:pPr>
     </w:p>
     <w:p>
@@ -2108,6 +3204,119 @@
     </w:lvl>
   </w:abstractNum>
   <w:abstractNum w:abstractNumId="1" w15:restartNumberingAfterBreak="0">
+    <w:nsid w:val="1D90605F"/>
+    <w:multiLevelType w:val="hybridMultilevel"/>
+    <w:tmpl w:val="A89872CC"/>
+    <w:lvl w:ilvl="0" w:tplc="DEE0F110">
+      <w:start w:val="3"/>
+      <w:numFmt w:val="bullet"/>
+      <w:lvlText w:val=""/>
+      <w:lvlJc w:val="left"/>
+      <w:pPr>
+        <w:ind w:left="1120" w:hanging="360"/>
+      </w:pPr>
+      <w:rPr>
+        <w:rFonts w:ascii="Wingdings" w:eastAsiaTheme="minorEastAsia" w:hAnsi="Wingdings" w:cstheme="minorBidi" w:hint="default"/>
+      </w:rPr>
+    </w:lvl>
+    <w:lvl w:ilvl="1" w:tplc="04090003" w:tentative="1">
+      <w:start w:val="1"/>
+      <w:numFmt w:val="bullet"/>
+      <w:lvlText w:val=""/>
+      <w:lvlJc w:val="left"/>
+      <w:pPr>
+        <w:ind w:left="1560" w:hanging="400"/>
+      </w:pPr>
+      <w:rPr>
+        <w:rFonts w:ascii="Wingdings" w:hAnsi="Wingdings" w:hint="default"/>
+      </w:rPr>
+    </w:lvl>
+    <w:lvl w:ilvl="2" w:tplc="04090005" w:tentative="1">
+      <w:start w:val="1"/>
+      <w:numFmt w:val="bullet"/>
+      <w:lvlText w:val=""/>
+      <w:lvlJc w:val="left"/>
+      <w:pPr>
+        <w:ind w:left="1960" w:hanging="400"/>
+      </w:pPr>
+      <w:rPr>
+        <w:rFonts w:ascii="Wingdings" w:hAnsi="Wingdings" w:hint="default"/>
+      </w:rPr>
+    </w:lvl>
+    <w:lvl w:ilvl="3" w:tplc="04090001" w:tentative="1">
+      <w:start w:val="1"/>
+      <w:numFmt w:val="bullet"/>
+      <w:lvlText w:val=""/>
+      <w:lvlJc w:val="left"/>
+      <w:pPr>
+        <w:ind w:left="2360" w:hanging="400"/>
+      </w:pPr>
+      <w:rPr>
+        <w:rFonts w:ascii="Wingdings" w:hAnsi="Wingdings" w:hint="default"/>
+      </w:rPr>
+    </w:lvl>
+    <w:lvl w:ilvl="4" w:tplc="04090003" w:tentative="1">
+      <w:start w:val="1"/>
+      <w:numFmt w:val="bullet"/>
+      <w:lvlText w:val=""/>
+      <w:lvlJc w:val="left"/>
+      <w:pPr>
+        <w:ind w:left="2760" w:hanging="400"/>
+      </w:pPr>
+      <w:rPr>
+        <w:rFonts w:ascii="Wingdings" w:hAnsi="Wingdings" w:hint="default"/>
+      </w:rPr>
+    </w:lvl>
+    <w:lvl w:ilvl="5" w:tplc="04090005" w:tentative="1">
+      <w:start w:val="1"/>
+      <w:numFmt w:val="bullet"/>
+      <w:lvlText w:val=""/>
+      <w:lvlJc w:val="left"/>
+      <w:pPr>
+        <w:ind w:left="3160" w:hanging="400"/>
+      </w:pPr>
+      <w:rPr>
+        <w:rFonts w:ascii="Wingdings" w:hAnsi="Wingdings" w:hint="default"/>
+      </w:rPr>
+    </w:lvl>
+    <w:lvl w:ilvl="6" w:tplc="04090001" w:tentative="1">
+      <w:start w:val="1"/>
+      <w:numFmt w:val="bullet"/>
+      <w:lvlText w:val=""/>
+      <w:lvlJc w:val="left"/>
+      <w:pPr>
+        <w:ind w:left="3560" w:hanging="400"/>
+      </w:pPr>
+      <w:rPr>
+        <w:rFonts w:ascii="Wingdings" w:hAnsi="Wingdings" w:hint="default"/>
+      </w:rPr>
+    </w:lvl>
+    <w:lvl w:ilvl="7" w:tplc="04090003" w:tentative="1">
+      <w:start w:val="1"/>
+      <w:numFmt w:val="bullet"/>
+      <w:lvlText w:val=""/>
+      <w:lvlJc w:val="left"/>
+      <w:pPr>
+        <w:ind w:left="3960" w:hanging="400"/>
+      </w:pPr>
+      <w:rPr>
+        <w:rFonts w:ascii="Wingdings" w:hAnsi="Wingdings" w:hint="default"/>
+      </w:rPr>
+    </w:lvl>
+    <w:lvl w:ilvl="8" w:tplc="04090005" w:tentative="1">
+      <w:start w:val="1"/>
+      <w:numFmt w:val="bullet"/>
+      <w:lvlText w:val=""/>
+      <w:lvlJc w:val="left"/>
+      <w:pPr>
+        <w:ind w:left="4360" w:hanging="400"/>
+      </w:pPr>
+      <w:rPr>
+        <w:rFonts w:ascii="Wingdings" w:hAnsi="Wingdings" w:hint="default"/>
+      </w:rPr>
+    </w:lvl>
+  </w:abstractNum>
+  <w:abstractNum w:abstractNumId="2" w15:restartNumberingAfterBreak="0">
     <w:nsid w:val="22B2496F"/>
     <w:multiLevelType w:val="hybridMultilevel"/>
     <w:tmpl w:val="09EC1E4C"/>
@@ -2200,6 +3409,9 @@
     <w:abstractNumId w:val="0"/>
   </w:num>
   <w:num w:numId="2">
+    <w:abstractNumId w:val="2"/>
+  </w:num>
+  <w:num w:numId="3">
     <w:abstractNumId w:val="1"/>
   </w:num>
 </w:numbering>

</xml_diff>

<commit_message>
Added test result picture
</commit_message>
<xml_diff>
--- a/Documentation/ADIT.docx
+++ b/Documentation/ADIT.docx
@@ -2074,9 +2074,6 @@
           <w:numId w:val="3"/>
         </w:numPr>
         <w:ind w:leftChars="0"/>
-        <w:rPr>
-          <w:rFonts w:hint="eastAsia"/>
-        </w:rPr>
       </w:pPr>
       <w:r>
         <w:t>load()</w:t>
@@ -2178,9 +2175,6 @@
           <w:numId w:val="3"/>
         </w:numPr>
         <w:ind w:leftChars="0"/>
-        <w:rPr>
-          <w:rFonts w:hint="eastAsia"/>
-        </w:rPr>
       </w:pPr>
       <w:r>
         <w:rPr>
@@ -2436,9 +2430,6 @@
           <w:numId w:val="3"/>
         </w:numPr>
         <w:ind w:leftChars="0"/>
-        <w:rPr>
-          <w:rFonts w:hint="eastAsia"/>
-        </w:rPr>
       </w:pPr>
       <w:proofErr w:type="spellStart"/>
       <w:r>
@@ -2761,6 +2752,8 @@
           </wp:inline>
         </w:drawing>
       </w:r>
+      <w:bookmarkStart w:id="0" w:name="_GoBack"/>
+      <w:bookmarkEnd w:id="0"/>
     </w:p>
     <w:p>
       <w:pPr>
@@ -2807,15 +2800,7 @@
         <w:rPr>
           <w:rFonts w:hint="eastAsia"/>
         </w:rPr>
-        <w:t>을 반환하지 않는지 테스트한다.</w:t>
-      </w:r>
-      <w:bookmarkStart w:id="0" w:name="_GoBack"/>
-      <w:bookmarkEnd w:id="0"/>
-      <w:r>
-        <w:rPr>
-          <w:rFonts w:hint="eastAsia"/>
-        </w:rPr>
-        <w:t>.</w:t>
+        <w:t>을 반환하지 않는지 테스트한다..</w:t>
       </w:r>
     </w:p>
     <w:p>
@@ -2872,9 +2857,6 @@
           <w:numId w:val="3"/>
         </w:numPr>
         <w:ind w:leftChars="0"/>
-        <w:rPr>
-          <w:rFonts w:hint="eastAsia"/>
-        </w:rPr>
       </w:pPr>
       <w:proofErr w:type="spellStart"/>
       <w:r>
@@ -2919,6 +2901,9 @@
       <w:pPr>
         <w:pStyle w:val="a4"/>
         <w:ind w:leftChars="0" w:left="760"/>
+        <w:rPr>
+          <w:rFonts w:hint="eastAsia"/>
+        </w:rPr>
       </w:pPr>
       <w:r>
         <w:rPr>
@@ -2964,11 +2949,64 @@
     <w:p>
       <w:pPr>
         <w:pStyle w:val="a4"/>
-        <w:ind w:leftChars="0" w:left="760"/>
-        <w:rPr>
-          <w:rFonts w:hint="eastAsia"/>
-        </w:rPr>
-      </w:pPr>
+        <w:numPr>
+          <w:ilvl w:val="0"/>
+          <w:numId w:val="3"/>
+        </w:numPr>
+        <w:ind w:leftChars="0"/>
+      </w:pPr>
+      <w:r>
+        <w:rPr>
+          <w:rFonts w:hint="eastAsia"/>
+        </w:rPr>
+        <w:t>테스트 결과 모든 테스트가 성공적으로 종료되었다.</w:t>
+      </w:r>
+    </w:p>
+    <w:p>
+      <w:pPr>
+        <w:pStyle w:val="a4"/>
+        <w:ind w:leftChars="0" w:left="1120"/>
+      </w:pPr>
+      <w:r>
+        <w:rPr>
+          <w:noProof/>
+        </w:rPr>
+        <w:drawing>
+          <wp:inline distT="0" distB="0" distL="0" distR="0" wp14:anchorId="422F1655" wp14:editId="630552FD">
+            <wp:extent cx="2392326" cy="1578184"/>
+            <wp:effectExtent l="0" t="0" r="8255" b="3175"/>
+            <wp:docPr id="12" name="그림 12"/>
+            <wp:cNvGraphicFramePr>
+              <a:graphicFrameLocks xmlns:a="http://schemas.openxmlformats.org/drawingml/2006/main" noChangeAspect="1"/>
+            </wp:cNvGraphicFramePr>
+            <a:graphic xmlns:a="http://schemas.openxmlformats.org/drawingml/2006/main">
+              <a:graphicData uri="http://schemas.openxmlformats.org/drawingml/2006/picture">
+                <pic:pic xmlns:pic="http://schemas.openxmlformats.org/drawingml/2006/picture">
+                  <pic:nvPicPr>
+                    <pic:cNvPr id="1" name=""/>
+                    <pic:cNvPicPr/>
+                  </pic:nvPicPr>
+                  <pic:blipFill>
+                    <a:blip r:embed="rId27"/>
+                    <a:stretch>
+                      <a:fillRect/>
+                    </a:stretch>
+                  </pic:blipFill>
+                  <pic:spPr>
+                    <a:xfrm>
+                      <a:off x="0" y="0"/>
+                      <a:ext cx="2405255" cy="1586713"/>
+                    </a:xfrm>
+                    <a:prstGeom prst="rect">
+                      <a:avLst/>
+                    </a:prstGeom>
+                  </pic:spPr>
+                </pic:pic>
+              </a:graphicData>
+            </a:graphic>
+          </wp:inline>
+        </w:drawing>
+      </w:r>
     </w:p>
     <w:p>
       <w:pPr>
@@ -2992,6 +3030,7 @@
           <w:sz w:val="28"/>
           <w:szCs w:val="28"/>
         </w:rPr>
+        <w:lastRenderedPageBreak/>
         <w:t>System test cases and results</w:t>
       </w:r>
     </w:p>

</xml_diff>